<commit_message>
update exit stream accel, update bin and update doc
</commit_message>
<xml_diff>
--- a/Doc/COMMAND.docx
+++ b/Doc/COMMAND.docx
@@ -11400,6 +11400,77 @@
     </w:p>
     <w:p>
       <w:pPr>
+        <w:spacing w:after="0" w:line="240" w:lineRule="auto"/>
+        <w:rPr>
+          <w:rFonts w:ascii="Arial" w:eastAsia="Times New Roman" w:hAnsi="Arial" w:cs="Arial"/>
+          <w:bCs/>
+          <w:kern w:val="0"/>
+          <w:sz w:val="28"/>
+          <w:szCs w:val="28"/>
+          <w14:ligatures w14:val="none"/>
+        </w:rPr>
+      </w:pPr>
+    </w:p>
+    <w:p>
+      <w:pPr>
+        <w:spacing w:after="0" w:line="240" w:lineRule="auto"/>
+        <w:rPr>
+          <w:rFonts w:ascii="Arial" w:eastAsia="Times New Roman" w:hAnsi="Arial" w:cs="Arial"/>
+          <w:b/>
+          <w:bCs/>
+          <w:kern w:val="0"/>
+          <w:sz w:val="28"/>
+          <w:szCs w:val="28"/>
+          <w14:ligatures w14:val="none"/>
+        </w:rPr>
+      </w:pPr>
+      <w:r>
+        <w:rPr>
+          <w:rFonts w:ascii="Arial" w:eastAsia="Times New Roman" w:hAnsi="Arial" w:cs="Arial"/>
+          <w:b/>
+          <w:bCs/>
+          <w:kern w:val="0"/>
+          <w:sz w:val="28"/>
+          <w:szCs w:val="28"/>
+          <w14:ligatures w14:val="none"/>
+        </w:rPr>
+        <w:t>ĐỂ THOÁT KHỎI STREAM ACCEL:</w:t>
+      </w:r>
+    </w:p>
+    <w:p>
+      <w:pPr>
+        <w:pStyle w:val="ListParagraph"/>
+        <w:numPr>
+          <w:ilvl w:val="0"/>
+          <w:numId w:val="8"/>
+        </w:numPr>
+        <w:spacing w:after="0" w:line="240" w:lineRule="auto"/>
+        <w:rPr>
+          <w:rFonts w:ascii="Arial" w:eastAsia="Times New Roman" w:hAnsi="Arial" w:cs="Arial"/>
+          <w:b/>
+          <w:bCs/>
+          <w:kern w:val="0"/>
+          <w:sz w:val="28"/>
+          <w:szCs w:val="28"/>
+          <w14:ligatures w14:val="none"/>
+        </w:rPr>
+      </w:pPr>
+      <w:r>
+        <w:rPr>
+          <w:rFonts w:ascii="Arial" w:eastAsia="Times New Roman" w:hAnsi="Arial" w:cs="Arial"/>
+          <w:bCs/>
+          <w:kern w:val="0"/>
+          <w:sz w:val="28"/>
+          <w:szCs w:val="28"/>
+          <w14:ligatures w14:val="none"/>
+        </w:rPr>
+        <w:t>Khi dữ liệu accel đang stream trên console, để tắt stream, user nhấn nút bất kỳ thì stream accel sẽ tự động tắt.</w:t>
+      </w:r>
+      <w:bookmarkStart w:id="0" w:name="_GoBack"/>
+      <w:bookmarkEnd w:id="0"/>
+    </w:p>
+    <w:p>
+      <w:pPr>
         <w:rPr>
           <w:rFonts w:ascii="Arial" w:eastAsia="Times New Roman" w:hAnsi="Arial" w:cs="Arial"/>
           <w:b/>
@@ -12606,8 +12677,6 @@
         </w:rPr>
         <w:t xml:space="preserve"> -&gt; Cho phép xung cầu H chạy.</w:t>
       </w:r>
-      <w:bookmarkStart w:id="0" w:name="_GoBack"/>
-      <w:bookmarkEnd w:id="0"/>
     </w:p>
     <w:p>
       <w:pPr>
@@ -13101,9 +13170,9 @@
     </w:lvl>
   </w:abstractNum>
   <w:abstractNum w:abstractNumId="4" w15:restartNumberingAfterBreak="0">
-    <w:nsid w:val="62245AA3"/>
+    <w:nsid w:val="5E5F3FAA"/>
     <w:multiLevelType w:val="hybridMultilevel"/>
-    <w:tmpl w:val="B1E2DF78"/>
+    <w:tmpl w:val="F9921352"/>
     <w:lvl w:ilvl="0" w:tplc="04090001">
       <w:start w:val="1"/>
       <w:numFmt w:val="bullet"/>
@@ -13214,9 +13283,9 @@
     </w:lvl>
   </w:abstractNum>
   <w:abstractNum w:abstractNumId="5" w15:restartNumberingAfterBreak="0">
-    <w:nsid w:val="72933F60"/>
+    <w:nsid w:val="62245AA3"/>
     <w:multiLevelType w:val="hybridMultilevel"/>
-    <w:tmpl w:val="40DA617A"/>
+    <w:tmpl w:val="B1E2DF78"/>
     <w:lvl w:ilvl="0" w:tplc="04090001">
       <w:start w:val="1"/>
       <w:numFmt w:val="bullet"/>
@@ -13326,8 +13395,233 @@
       </w:rPr>
     </w:lvl>
   </w:abstractNum>
+  <w:abstractNum w:abstractNumId="6" w15:restartNumberingAfterBreak="0">
+    <w:nsid w:val="6F3C2A3A"/>
+    <w:multiLevelType w:val="hybridMultilevel"/>
+    <w:tmpl w:val="F1BE909A"/>
+    <w:lvl w:ilvl="0" w:tplc="2430B0BE">
+      <w:numFmt w:val="bullet"/>
+      <w:lvlText w:val="-"/>
+      <w:lvlJc w:val="left"/>
+      <w:pPr>
+        <w:ind w:left="720" w:hanging="360"/>
+      </w:pPr>
+      <w:rPr>
+        <w:rFonts w:ascii="Arial" w:eastAsia="Times New Roman" w:hAnsi="Arial" w:cs="Arial" w:hint="default"/>
+      </w:rPr>
+    </w:lvl>
+    <w:lvl w:ilvl="1" w:tplc="04090003" w:tentative="1">
+      <w:start w:val="1"/>
+      <w:numFmt w:val="bullet"/>
+      <w:lvlText w:val="o"/>
+      <w:lvlJc w:val="left"/>
+      <w:pPr>
+        <w:ind w:left="1440" w:hanging="360"/>
+      </w:pPr>
+      <w:rPr>
+        <w:rFonts w:ascii="Courier New" w:hAnsi="Courier New" w:cs="Courier New" w:hint="default"/>
+      </w:rPr>
+    </w:lvl>
+    <w:lvl w:ilvl="2" w:tplc="04090005" w:tentative="1">
+      <w:start w:val="1"/>
+      <w:numFmt w:val="bullet"/>
+      <w:lvlText w:val=""/>
+      <w:lvlJc w:val="left"/>
+      <w:pPr>
+        <w:ind w:left="2160" w:hanging="360"/>
+      </w:pPr>
+      <w:rPr>
+        <w:rFonts w:ascii="Wingdings" w:hAnsi="Wingdings" w:hint="default"/>
+      </w:rPr>
+    </w:lvl>
+    <w:lvl w:ilvl="3" w:tplc="04090001" w:tentative="1">
+      <w:start w:val="1"/>
+      <w:numFmt w:val="bullet"/>
+      <w:lvlText w:val=""/>
+      <w:lvlJc w:val="left"/>
+      <w:pPr>
+        <w:ind w:left="2880" w:hanging="360"/>
+      </w:pPr>
+      <w:rPr>
+        <w:rFonts w:ascii="Symbol" w:hAnsi="Symbol" w:hint="default"/>
+      </w:rPr>
+    </w:lvl>
+    <w:lvl w:ilvl="4" w:tplc="04090003" w:tentative="1">
+      <w:start w:val="1"/>
+      <w:numFmt w:val="bullet"/>
+      <w:lvlText w:val="o"/>
+      <w:lvlJc w:val="left"/>
+      <w:pPr>
+        <w:ind w:left="3600" w:hanging="360"/>
+      </w:pPr>
+      <w:rPr>
+        <w:rFonts w:ascii="Courier New" w:hAnsi="Courier New" w:cs="Courier New" w:hint="default"/>
+      </w:rPr>
+    </w:lvl>
+    <w:lvl w:ilvl="5" w:tplc="04090005" w:tentative="1">
+      <w:start w:val="1"/>
+      <w:numFmt w:val="bullet"/>
+      <w:lvlText w:val=""/>
+      <w:lvlJc w:val="left"/>
+      <w:pPr>
+        <w:ind w:left="4320" w:hanging="360"/>
+      </w:pPr>
+      <w:rPr>
+        <w:rFonts w:ascii="Wingdings" w:hAnsi="Wingdings" w:hint="default"/>
+      </w:rPr>
+    </w:lvl>
+    <w:lvl w:ilvl="6" w:tplc="04090001" w:tentative="1">
+      <w:start w:val="1"/>
+      <w:numFmt w:val="bullet"/>
+      <w:lvlText w:val=""/>
+      <w:lvlJc w:val="left"/>
+      <w:pPr>
+        <w:ind w:left="5040" w:hanging="360"/>
+      </w:pPr>
+      <w:rPr>
+        <w:rFonts w:ascii="Symbol" w:hAnsi="Symbol" w:hint="default"/>
+      </w:rPr>
+    </w:lvl>
+    <w:lvl w:ilvl="7" w:tplc="04090003" w:tentative="1">
+      <w:start w:val="1"/>
+      <w:numFmt w:val="bullet"/>
+      <w:lvlText w:val="o"/>
+      <w:lvlJc w:val="left"/>
+      <w:pPr>
+        <w:ind w:left="5760" w:hanging="360"/>
+      </w:pPr>
+      <w:rPr>
+        <w:rFonts w:ascii="Courier New" w:hAnsi="Courier New" w:cs="Courier New" w:hint="default"/>
+      </w:rPr>
+    </w:lvl>
+    <w:lvl w:ilvl="8" w:tplc="04090005" w:tentative="1">
+      <w:start w:val="1"/>
+      <w:numFmt w:val="bullet"/>
+      <w:lvlText w:val=""/>
+      <w:lvlJc w:val="left"/>
+      <w:pPr>
+        <w:ind w:left="6480" w:hanging="360"/>
+      </w:pPr>
+      <w:rPr>
+        <w:rFonts w:ascii="Wingdings" w:hAnsi="Wingdings" w:hint="default"/>
+      </w:rPr>
+    </w:lvl>
+  </w:abstractNum>
+  <w:abstractNum w:abstractNumId="7" w15:restartNumberingAfterBreak="0">
+    <w:nsid w:val="72933F60"/>
+    <w:multiLevelType w:val="hybridMultilevel"/>
+    <w:tmpl w:val="40DA617A"/>
+    <w:lvl w:ilvl="0" w:tplc="04090001">
+      <w:start w:val="1"/>
+      <w:numFmt w:val="bullet"/>
+      <w:lvlText w:val=""/>
+      <w:lvlJc w:val="left"/>
+      <w:pPr>
+        <w:ind w:left="720" w:hanging="360"/>
+      </w:pPr>
+      <w:rPr>
+        <w:rFonts w:ascii="Symbol" w:hAnsi="Symbol" w:hint="default"/>
+      </w:rPr>
+    </w:lvl>
+    <w:lvl w:ilvl="1" w:tplc="04090003" w:tentative="1">
+      <w:start w:val="1"/>
+      <w:numFmt w:val="bullet"/>
+      <w:lvlText w:val="o"/>
+      <w:lvlJc w:val="left"/>
+      <w:pPr>
+        <w:ind w:left="1440" w:hanging="360"/>
+      </w:pPr>
+      <w:rPr>
+        <w:rFonts w:ascii="Courier New" w:hAnsi="Courier New" w:cs="Courier New" w:hint="default"/>
+      </w:rPr>
+    </w:lvl>
+    <w:lvl w:ilvl="2" w:tplc="04090005" w:tentative="1">
+      <w:start w:val="1"/>
+      <w:numFmt w:val="bullet"/>
+      <w:lvlText w:val=""/>
+      <w:lvlJc w:val="left"/>
+      <w:pPr>
+        <w:ind w:left="2160" w:hanging="360"/>
+      </w:pPr>
+      <w:rPr>
+        <w:rFonts w:ascii="Wingdings" w:hAnsi="Wingdings" w:hint="default"/>
+      </w:rPr>
+    </w:lvl>
+    <w:lvl w:ilvl="3" w:tplc="04090001" w:tentative="1">
+      <w:start w:val="1"/>
+      <w:numFmt w:val="bullet"/>
+      <w:lvlText w:val=""/>
+      <w:lvlJc w:val="left"/>
+      <w:pPr>
+        <w:ind w:left="2880" w:hanging="360"/>
+      </w:pPr>
+      <w:rPr>
+        <w:rFonts w:ascii="Symbol" w:hAnsi="Symbol" w:hint="default"/>
+      </w:rPr>
+    </w:lvl>
+    <w:lvl w:ilvl="4" w:tplc="04090003" w:tentative="1">
+      <w:start w:val="1"/>
+      <w:numFmt w:val="bullet"/>
+      <w:lvlText w:val="o"/>
+      <w:lvlJc w:val="left"/>
+      <w:pPr>
+        <w:ind w:left="3600" w:hanging="360"/>
+      </w:pPr>
+      <w:rPr>
+        <w:rFonts w:ascii="Courier New" w:hAnsi="Courier New" w:cs="Courier New" w:hint="default"/>
+      </w:rPr>
+    </w:lvl>
+    <w:lvl w:ilvl="5" w:tplc="04090005" w:tentative="1">
+      <w:start w:val="1"/>
+      <w:numFmt w:val="bullet"/>
+      <w:lvlText w:val=""/>
+      <w:lvlJc w:val="left"/>
+      <w:pPr>
+        <w:ind w:left="4320" w:hanging="360"/>
+      </w:pPr>
+      <w:rPr>
+        <w:rFonts w:ascii="Wingdings" w:hAnsi="Wingdings" w:hint="default"/>
+      </w:rPr>
+    </w:lvl>
+    <w:lvl w:ilvl="6" w:tplc="04090001" w:tentative="1">
+      <w:start w:val="1"/>
+      <w:numFmt w:val="bullet"/>
+      <w:lvlText w:val=""/>
+      <w:lvlJc w:val="left"/>
+      <w:pPr>
+        <w:ind w:left="5040" w:hanging="360"/>
+      </w:pPr>
+      <w:rPr>
+        <w:rFonts w:ascii="Symbol" w:hAnsi="Symbol" w:hint="default"/>
+      </w:rPr>
+    </w:lvl>
+    <w:lvl w:ilvl="7" w:tplc="04090003" w:tentative="1">
+      <w:start w:val="1"/>
+      <w:numFmt w:val="bullet"/>
+      <w:lvlText w:val="o"/>
+      <w:lvlJc w:val="left"/>
+      <w:pPr>
+        <w:ind w:left="5760" w:hanging="360"/>
+      </w:pPr>
+      <w:rPr>
+        <w:rFonts w:ascii="Courier New" w:hAnsi="Courier New" w:cs="Courier New" w:hint="default"/>
+      </w:rPr>
+    </w:lvl>
+    <w:lvl w:ilvl="8" w:tplc="04090005" w:tentative="1">
+      <w:start w:val="1"/>
+      <w:numFmt w:val="bullet"/>
+      <w:lvlText w:val=""/>
+      <w:lvlJc w:val="left"/>
+      <w:pPr>
+        <w:ind w:left="6480" w:hanging="360"/>
+      </w:pPr>
+      <w:rPr>
+        <w:rFonts w:ascii="Wingdings" w:hAnsi="Wingdings" w:hint="default"/>
+      </w:rPr>
+    </w:lvl>
+  </w:abstractNum>
   <w:num w:numId="1">
-    <w:abstractNumId w:val="5"/>
+    <w:abstractNumId w:val="7"/>
   </w:num>
   <w:num w:numId="2">
     <w:abstractNumId w:val="1"/>
@@ -13342,6 +13636,12 @@
     <w:abstractNumId w:val="3"/>
   </w:num>
   <w:num w:numId="6">
+    <w:abstractNumId w:val="5"/>
+  </w:num>
+  <w:num w:numId="7">
+    <w:abstractNumId w:val="6"/>
+  </w:num>
+  <w:num w:numId="8">
     <w:abstractNumId w:val="4"/>
   </w:num>
 </w:numbering>
@@ -13747,6 +14047,7 @@
   <w:style w:type="character" w:default="1" w:styleId="DefaultParagraphFont">
     <w:name w:val="Default Paragraph Font"/>
     <w:uiPriority w:val="1"/>
+    <w:semiHidden/>
     <w:unhideWhenUsed/>
   </w:style>
   <w:style w:type="table" w:default="1" w:styleId="TableNormal">

</xml_diff>